<commit_message>
added the rest of the sequence diagrams
</commit_message>
<xml_diff>
--- a/CS251-2023-14-TA-Tasneem-20210502-DraftToffeeSDSv0.0.docx
+++ b/CS251-2023-14-TA-Tasneem-20210502-DraftToffeeSDSv0.0.docx
@@ -435,8 +435,13 @@
           </w:tcPr>
           <w:p>
             <w:r>
-              <w:t>Alialdin Muhammad mostafa</w:t>
-            </w:r>
+              <w:t xml:space="preserve">Alialdin Muhammad </w:t>
+            </w:r>
+            <w:proofErr w:type="spellStart"/>
+            <w:r>
+              <w:t>mostafa</w:t>
+            </w:r>
+            <w:proofErr w:type="spellEnd"/>
           </w:p>
         </w:tc>
         <w:tc>
@@ -477,8 +482,21 @@
           </w:tcPr>
           <w:p>
             <w:r>
-              <w:t>Osama maher masoued</w:t>
-            </w:r>
+              <w:t xml:space="preserve">Osama </w:t>
+            </w:r>
+            <w:proofErr w:type="spellStart"/>
+            <w:r>
+              <w:t>maher</w:t>
+            </w:r>
+            <w:proofErr w:type="spellEnd"/>
+            <w:r>
+              <w:t xml:space="preserve"> </w:t>
+            </w:r>
+            <w:proofErr w:type="spellStart"/>
+            <w:r>
+              <w:t>masoued</w:t>
+            </w:r>
+            <w:proofErr w:type="spellEnd"/>
           </w:p>
         </w:tc>
         <w:tc>
@@ -519,7 +537,6 @@
           <w:szCs w:val="62"/>
           <w:lang w:bidi="ar-EG"/>
         </w:rPr>
-        <w:lastRenderedPageBreak/>
         <w:t>May 2023</w:t>
       </w:r>
     </w:p>
@@ -1470,7 +1487,6 @@
       </w:pPr>
       <w:bookmarkStart w:id="0" w:name="_Toc133519910"/>
       <w:r>
-        <w:lastRenderedPageBreak/>
         <w:t>Instructions</w:t>
       </w:r>
       <w:r>
@@ -1747,7 +1763,31 @@
           <w:szCs w:val="24"/>
           <w:u w:val="single"/>
         </w:rPr>
-        <w:t xml:space="preserve">Include it in a zip file with the code of the project </w:t>
+        <w:t xml:space="preserve">Include it in a zip file with the code of the </w:t>
+      </w:r>
+      <w:proofErr w:type="gramStart"/>
+      <w:r>
+        <w:rPr>
+          <w:b/>
+          <w:bCs/>
+          <w:color w:val="C00000"/>
+          <w:sz w:val="24"/>
+          <w:szCs w:val="24"/>
+          <w:u w:val="single"/>
+        </w:rPr>
+        <w:t>project</w:t>
+      </w:r>
+      <w:proofErr w:type="gramEnd"/>
+      <w:r>
+        <w:rPr>
+          <w:b/>
+          <w:bCs/>
+          <w:color w:val="C00000"/>
+          <w:sz w:val="24"/>
+          <w:szCs w:val="24"/>
+          <w:u w:val="single"/>
+        </w:rPr>
+        <w:t xml:space="preserve"> </w:t>
       </w:r>
     </w:p>
     <w:p>
@@ -1775,8 +1815,21 @@
           <w:szCs w:val="24"/>
           <w:u w:val="single"/>
         </w:rPr>
-        <w:t>Remove the following notes and any red notes</w:t>
-      </w:r>
+        <w:t xml:space="preserve">Remove the following notes and any red </w:t>
+      </w:r>
+      <w:proofErr w:type="gramStart"/>
+      <w:r>
+        <w:rPr>
+          <w:b/>
+          <w:bCs/>
+          <w:color w:val="C00000"/>
+          <w:sz w:val="24"/>
+          <w:szCs w:val="24"/>
+          <w:u w:val="single"/>
+        </w:rPr>
+        <w:t>notes</w:t>
+      </w:r>
+      <w:proofErr w:type="gramEnd"/>
     </w:p>
     <w:p>
       <w:pPr>
@@ -2035,7 +2088,13 @@
           </w:tcPr>
           <w:p>
             <w:r>
-              <w:t>Alialdin Muhammad mostafa</w:t>
+              <w:t xml:space="preserve">Alialdin Muhammad </w:t>
+            </w:r>
+            <w:r>
+              <w:t>M</w:t>
+            </w:r>
+            <w:r>
+              <w:t>ostafa</w:t>
             </w:r>
           </w:p>
         </w:tc>
@@ -2076,9 +2135,30 @@
             <w:tcW w:w="3031" w:type="dxa"/>
           </w:tcPr>
           <w:p>
-            <w:r>
-              <w:t>Osama maher masoued</w:t>
-            </w:r>
+            <w:proofErr w:type="gramStart"/>
+            <w:r>
+              <w:t xml:space="preserve">Osama </w:t>
+            </w:r>
+            <w:r>
+              <w:t>?</w:t>
+            </w:r>
+            <w:proofErr w:type="spellStart"/>
+            <w:r>
+              <w:t>aher</w:t>
+            </w:r>
+            <w:proofErr w:type="spellEnd"/>
+            <w:proofErr w:type="gramEnd"/>
+            <w:r>
+              <w:t xml:space="preserve"> </w:t>
+            </w:r>
+            <w:proofErr w:type="spellStart"/>
+            <w:r>
+              <w:t>M</w:t>
+            </w:r>
+            <w:r>
+              <w:t>asoued</w:t>
+            </w:r>
+            <w:proofErr w:type="spellEnd"/>
           </w:p>
         </w:tc>
         <w:tc>
@@ -2127,8 +2207,36 @@
           <w:sz w:val="24"/>
           <w:szCs w:val="24"/>
         </w:rPr>
-        <w:t>This document is about the software design specifications of the Toffee Project system. This document is intended for software developers so that they can gain a better understanding of how the system is supposed to work. Furthermore, various diagrams have been included in the document for the aforementioned purpose. A clear class diagram has been included too to facilitate a better understanding of the different components of the system. If you have any concerns about this design specifications document, please do not hesitate to contact the software design team responsible for generating this document</w:t>
-      </w:r>
+        <w:t xml:space="preserve">This document is about the software design specifications of the Toffee Project system. This document is intended for software developers so that they can gain a better understanding of how the system is supposed to work. Furthermore, various diagrams have been included in the document for the </w:t>
+      </w:r>
+      <w:proofErr w:type="gramStart"/>
+      <w:r>
+        <w:rPr>
+          <w:rFonts w:asciiTheme="majorBidi" w:hAnsiTheme="majorBidi" w:cstheme="majorBidi"/>
+          <w:sz w:val="24"/>
+          <w:szCs w:val="24"/>
+        </w:rPr>
+        <w:t>aforementioned purpose</w:t>
+      </w:r>
+      <w:proofErr w:type="gramEnd"/>
+      <w:r>
+        <w:rPr>
+          <w:rFonts w:asciiTheme="majorBidi" w:hAnsiTheme="majorBidi" w:cstheme="majorBidi"/>
+          <w:sz w:val="24"/>
+          <w:szCs w:val="24"/>
+        </w:rPr>
+        <w:t xml:space="preserve">. A clear class diagram has been included too to facilitate a better understanding of the different components of the system. If you have any concerns about this design specifications document, please do not hesitate to contact the software design team responsible for generating this </w:t>
+      </w:r>
+      <w:proofErr w:type="gramStart"/>
+      <w:r>
+        <w:rPr>
+          <w:rFonts w:asciiTheme="majorBidi" w:hAnsiTheme="majorBidi" w:cstheme="majorBidi"/>
+          <w:sz w:val="24"/>
+          <w:szCs w:val="24"/>
+        </w:rPr>
+        <w:t>document</w:t>
+      </w:r>
+      <w:proofErr w:type="gramEnd"/>
     </w:p>
     <w:p>
       <w:pPr>
@@ -2151,7 +2259,6 @@
         <w:pStyle w:val="Heading1"/>
       </w:pPr>
       <w:r>
-        <w:lastRenderedPageBreak/>
         <w:t>System Models</w:t>
       </w:r>
       <w:bookmarkEnd w:id="4"/>
@@ -2235,8 +2342,39 @@
           <w:szCs w:val="24"/>
           <w:lang w:val="en-GB"/>
         </w:rPr>
-        <w:t xml:space="preserve"> Subsystem: This subsystem is responsible for managing the catalog of products that the system will offer. It stores product information such as name, category, description, image, brand, price, and discount percentage (if any). This subsystem will be updated by the admin</w:t>
-      </w:r>
+        <w:t xml:space="preserve"> Subsystem: This subsystem is responsible for managing the </w:t>
+      </w:r>
+      <w:proofErr w:type="spellStart"/>
+      <w:r>
+        <w:rPr>
+          <w:rFonts w:asciiTheme="majorBidi" w:hAnsiTheme="majorBidi" w:cstheme="majorBidi"/>
+          <w:sz w:val="24"/>
+          <w:szCs w:val="24"/>
+          <w:lang w:val="en-GB"/>
+        </w:rPr>
+        <w:t>catalog</w:t>
+      </w:r>
+      <w:proofErr w:type="spellEnd"/>
+      <w:r>
+        <w:rPr>
+          <w:rFonts w:asciiTheme="majorBidi" w:hAnsiTheme="majorBidi" w:cstheme="majorBidi"/>
+          <w:sz w:val="24"/>
+          <w:szCs w:val="24"/>
+          <w:lang w:val="en-GB"/>
+        </w:rPr>
+        <w:t xml:space="preserve"> of products that the system will offer. It stores product information such as name, category, description, image, brand, price, and discount percentage (if any). This subsystem will be updated by the </w:t>
+      </w:r>
+      <w:proofErr w:type="gramStart"/>
+      <w:r>
+        <w:rPr>
+          <w:rFonts w:asciiTheme="majorBidi" w:hAnsiTheme="majorBidi" w:cstheme="majorBidi"/>
+          <w:sz w:val="24"/>
+          <w:szCs w:val="24"/>
+          <w:lang w:val="en-GB"/>
+        </w:rPr>
+        <w:t>admin</w:t>
+      </w:r>
+      <w:proofErr w:type="gramEnd"/>
     </w:p>
     <w:p>
       <w:pPr>
@@ -2385,7 +2523,27 @@
           <w:szCs w:val="24"/>
           <w:lang w:val="en-GB"/>
         </w:rPr>
-        <w:t xml:space="preserve">Reporting and Analytics Subsystem: This subsystem is responsible for generating reports and analytics on various aspects of the system, such as sales, inventory, and user </w:t>
+        <w:t xml:space="preserve">Reporting and Analytics Subsystem: This subsystem is responsible for generating reports and analytics on various aspects of the system, such as sales, inventory, and </w:t>
+      </w:r>
+      <w:proofErr w:type="gramStart"/>
+      <w:r>
+        <w:rPr>
+          <w:rFonts w:asciiTheme="majorBidi" w:hAnsiTheme="majorBidi" w:cstheme="majorBidi"/>
+          <w:sz w:val="24"/>
+          <w:szCs w:val="24"/>
+          <w:lang w:val="en-GB"/>
+        </w:rPr>
+        <w:t>user</w:t>
+      </w:r>
+      <w:proofErr w:type="gramEnd"/>
+      <w:r>
+        <w:rPr>
+          <w:rFonts w:asciiTheme="majorBidi" w:hAnsiTheme="majorBidi" w:cstheme="majorBidi"/>
+          <w:sz w:val="24"/>
+          <w:szCs w:val="24"/>
+          <w:lang w:val="en-GB"/>
+        </w:rPr>
+        <w:t xml:space="preserve"> </w:t>
       </w:r>
     </w:p>
     <w:p>
@@ -2512,7 +2670,6 @@
           <w:szCs w:val="24"/>
           <w:lang w:val="en-GB"/>
         </w:rPr>
-        <w:lastRenderedPageBreak/>
         <w:t xml:space="preserve">c) </w:t>
       </w:r>
       <w:r>
@@ -2654,7 +2811,6 @@
         <w:pStyle w:val="Heading2"/>
       </w:pPr>
       <w:r>
-        <w:lastRenderedPageBreak/>
         <w:t>II. Class Diagram(s)</w:t>
       </w:r>
       <w:bookmarkEnd w:id="5"/>
@@ -2753,7 +2909,6 @@
       </w:pPr>
       <w:bookmarkStart w:id="6" w:name="_Toc133519916"/>
       <w:r>
-        <w:lastRenderedPageBreak/>
         <w:t>II</w:t>
       </w:r>
       <w:r>
@@ -3031,6 +3186,7 @@
                 <w:szCs w:val="30"/>
               </w:rPr>
             </w:pPr>
+            <w:proofErr w:type="spellStart"/>
             <w:r>
               <w:rPr>
                 <w:rFonts w:asciiTheme="majorBidi" w:hAnsiTheme="majorBidi" w:cstheme="majorBidi"/>
@@ -3039,6 +3195,7 @@
               </w:rPr>
               <w:t>ItemStatus</w:t>
             </w:r>
+            <w:proofErr w:type="spellEnd"/>
           </w:p>
         </w:tc>
         <w:tc>
@@ -3109,6 +3266,7 @@
                 <w:szCs w:val="30"/>
               </w:rPr>
             </w:pPr>
+            <w:proofErr w:type="spellStart"/>
             <w:r>
               <w:rPr>
                 <w:rFonts w:asciiTheme="majorBidi" w:hAnsiTheme="majorBidi" w:cstheme="majorBidi"/>
@@ -3117,6 +3275,7 @@
               </w:rPr>
               <w:t>UnitType</w:t>
             </w:r>
+            <w:proofErr w:type="spellEnd"/>
           </w:p>
         </w:tc>
         <w:tc>
@@ -3343,6 +3502,7 @@
                 <w:szCs w:val="30"/>
               </w:rPr>
             </w:pPr>
+            <w:proofErr w:type="spellStart"/>
             <w:r>
               <w:rPr>
                 <w:rFonts w:asciiTheme="majorBidi" w:hAnsiTheme="majorBidi" w:cstheme="majorBidi"/>
@@ -3351,6 +3511,7 @@
               </w:rPr>
               <w:t>PaymentMethod</w:t>
             </w:r>
+            <w:proofErr w:type="spellEnd"/>
           </w:p>
         </w:tc>
         <w:tc>
@@ -3499,6 +3660,7 @@
                 <w:szCs w:val="30"/>
               </w:rPr>
             </w:pPr>
+            <w:proofErr w:type="spellStart"/>
             <w:r>
               <w:rPr>
                 <w:rFonts w:asciiTheme="majorBidi" w:hAnsiTheme="majorBidi" w:cstheme="majorBidi"/>
@@ -3507,6 +3669,7 @@
               </w:rPr>
               <w:t>SystemUsers</w:t>
             </w:r>
+            <w:proofErr w:type="spellEnd"/>
           </w:p>
         </w:tc>
         <w:tc>
@@ -3655,6 +3818,7 @@
                 <w:szCs w:val="30"/>
               </w:rPr>
             </w:pPr>
+            <w:proofErr w:type="spellStart"/>
             <w:r>
               <w:rPr>
                 <w:rFonts w:asciiTheme="majorBidi" w:hAnsiTheme="majorBidi" w:cstheme="majorBidi"/>
@@ -3663,6 +3827,7 @@
               </w:rPr>
               <w:t>ShoppingCart</w:t>
             </w:r>
+            <w:proofErr w:type="spellEnd"/>
           </w:p>
         </w:tc>
         <w:tc>
@@ -3888,6 +4053,7 @@
                 <w:szCs w:val="30"/>
               </w:rPr>
             </w:pPr>
+            <w:proofErr w:type="spellStart"/>
             <w:r>
               <w:rPr>
                 <w:rFonts w:asciiTheme="majorBidi" w:hAnsiTheme="majorBidi" w:cstheme="majorBidi"/>
@@ -3896,6 +4062,7 @@
               </w:rPr>
               <w:t>EWallet</w:t>
             </w:r>
+            <w:proofErr w:type="spellEnd"/>
           </w:p>
         </w:tc>
         <w:tc>
@@ -3918,7 +4085,25 @@
                 <w:sz w:val="24"/>
                 <w:szCs w:val="30"/>
               </w:rPr>
-              <w:t>A class for an electronic wallet (EWallet)</w:t>
+              <w:t>A class for an electronic wallet (</w:t>
+            </w:r>
+            <w:proofErr w:type="spellStart"/>
+            <w:r>
+              <w:rPr>
+                <w:rFonts w:asciiTheme="majorBidi" w:hAnsiTheme="majorBidi" w:cstheme="majorBidi"/>
+                <w:sz w:val="24"/>
+                <w:szCs w:val="30"/>
+              </w:rPr>
+              <w:t>EWallet</w:t>
+            </w:r>
+            <w:proofErr w:type="spellEnd"/>
+            <w:r>
+              <w:rPr>
+                <w:rFonts w:asciiTheme="majorBidi" w:hAnsiTheme="majorBidi" w:cstheme="majorBidi"/>
+                <w:sz w:val="24"/>
+                <w:szCs w:val="30"/>
+              </w:rPr>
+              <w:t>)</w:t>
             </w:r>
           </w:p>
         </w:tc>
@@ -3966,6 +4151,7 @@
                 <w:szCs w:val="30"/>
               </w:rPr>
             </w:pPr>
+            <w:proofErr w:type="spellStart"/>
             <w:r>
               <w:rPr>
                 <w:rFonts w:asciiTheme="majorBidi" w:hAnsiTheme="majorBidi" w:cstheme="majorBidi"/>
@@ -3974,6 +4160,7 @@
               </w:rPr>
               <w:t>SQLPersistence</w:t>
             </w:r>
+            <w:proofErr w:type="spellEnd"/>
           </w:p>
         </w:tc>
         <w:tc>
@@ -4028,7 +4215,6 @@
       </w:pPr>
       <w:bookmarkStart w:id="7" w:name="_Toc133519917"/>
       <w:r>
-        <w:lastRenderedPageBreak/>
         <w:t>I</w:t>
       </w:r>
       <w:r>
@@ -4055,13 +4241,23 @@
           <w:color w:val="C00000"/>
         </w:rPr>
       </w:pPr>
-      <w:r>
-        <w:rPr>
-          <w:b/>
-          <w:bCs/>
-          <w:color w:val="C00000"/>
-        </w:rPr>
-        <w:t>Usually each use case is represented by a sequence diagram or more.</w:t>
+      <w:proofErr w:type="gramStart"/>
+      <w:r>
+        <w:rPr>
+          <w:b/>
+          <w:bCs/>
+          <w:color w:val="C00000"/>
+        </w:rPr>
+        <w:t>Usually</w:t>
+      </w:r>
+      <w:proofErr w:type="gramEnd"/>
+      <w:r>
+        <w:rPr>
+          <w:b/>
+          <w:bCs/>
+          <w:color w:val="C00000"/>
+        </w:rPr>
+        <w:t xml:space="preserve"> each use case is represented by a sequence diagram or more.</w:t>
       </w:r>
     </w:p>
     <w:p>
@@ -4420,7 +4616,6 @@
           <w:noProof/>
           <w:color w:val="C00000"/>
         </w:rPr>
-        <w:lastRenderedPageBreak/>
         <w:drawing>
           <wp:inline distT="0" distB="0" distL="0" distR="0" wp14:anchorId="658DF69C" wp14:editId="0986E51D">
             <wp:extent cx="5188217" cy="4197566"/>
@@ -4503,7 +4698,6 @@
           <w:noProof/>
           <w:color w:val="C00000"/>
         </w:rPr>
-        <w:lastRenderedPageBreak/>
         <w:drawing>
           <wp:inline distT="0" distB="0" distL="0" distR="0" wp14:anchorId="033BAF72" wp14:editId="0F1EFF29">
             <wp:extent cx="5618480" cy="3178667"/>
@@ -4559,6 +4753,278 @@
         <w:rPr>
           <w:color w:val="4F81BD" w:themeColor="accent1"/>
         </w:rPr>
+        <w:t xml:space="preserve">Registration </w:t>
+      </w:r>
+    </w:p>
+    <w:p/>
+    <w:p/>
+    <w:p>
+      <w:r>
+        <w:rPr>
+          <w:noProof/>
+        </w:rPr>
+        <w:drawing>
+          <wp:inline distT="0" distB="0" distL="0" distR="0" wp14:anchorId="4C88E4CE" wp14:editId="7AA1331D">
+            <wp:extent cx="5723890" cy="4311650"/>
+            <wp:effectExtent l="0" t="0" r="0" b="0"/>
+            <wp:docPr id="1674682792" name="Picture 4" descr="A picture containing text, diagram, parallel, plan&#10;&#10;Description automatically generated"/>
+            <wp:cNvGraphicFramePr>
+              <a:graphicFrameLocks xmlns:a="http://schemas.openxmlformats.org/drawingml/2006/main" noChangeAspect="1"/>
+            </wp:cNvGraphicFramePr>
+            <a:graphic xmlns:a="http://schemas.openxmlformats.org/drawingml/2006/main">
+              <a:graphicData uri="http://schemas.openxmlformats.org/drawingml/2006/picture">
+                <pic:pic xmlns:pic="http://schemas.openxmlformats.org/drawingml/2006/picture">
+                  <pic:nvPicPr>
+                    <pic:cNvPr id="1674682792" name="Picture 4" descr="A picture containing text, diagram, parallel, plan&#10;&#10;Description automatically generated"/>
+                    <pic:cNvPicPr>
+                      <a:picLocks noChangeAspect="1" noChangeArrowheads="1"/>
+                    </pic:cNvPicPr>
+                  </pic:nvPicPr>
+                  <pic:blipFill>
+                    <a:blip r:embed="rId15">
+                      <a:extLst>
+                        <a:ext uri="{28A0092B-C50C-407E-A947-70E740481C1C}">
+                          <a14:useLocalDpi xmlns:a14="http://schemas.microsoft.com/office/drawing/2010/main" val="0"/>
+                        </a:ext>
+                      </a:extLst>
+                    </a:blip>
+                    <a:srcRect/>
+                    <a:stretch>
+                      <a:fillRect/>
+                    </a:stretch>
+                  </pic:blipFill>
+                  <pic:spPr bwMode="auto">
+                    <a:xfrm>
+                      <a:off x="0" y="0"/>
+                      <a:ext cx="5723890" cy="4311650"/>
+                    </a:xfrm>
+                    <a:prstGeom prst="rect">
+                      <a:avLst/>
+                    </a:prstGeom>
+                    <a:noFill/>
+                    <a:ln>
+                      <a:noFill/>
+                    </a:ln>
+                  </pic:spPr>
+                </pic:pic>
+              </a:graphicData>
+            </a:graphic>
+          </wp:inline>
+        </w:drawing>
+      </w:r>
+    </w:p>
+    <w:p>
+      <w:r>
+        <w:t>Gaining loyalty points</w:t>
+      </w:r>
+    </w:p>
+    <w:p>
+      <w:r>
+        <w:rPr>
+          <w:noProof/>
+        </w:rPr>
+        <w:drawing>
+          <wp:inline distT="0" distB="0" distL="0" distR="0" wp14:anchorId="3ABEA39B" wp14:editId="15134598">
+            <wp:extent cx="4074160" cy="3148330"/>
+            <wp:effectExtent l="0" t="0" r="0" b="0"/>
+            <wp:docPr id="254196723" name="Picture 3"/>
+            <wp:cNvGraphicFramePr>
+              <a:graphicFrameLocks xmlns:a="http://schemas.openxmlformats.org/drawingml/2006/main" noChangeAspect="1"/>
+            </wp:cNvGraphicFramePr>
+            <a:graphic xmlns:a="http://schemas.openxmlformats.org/drawingml/2006/main">
+              <a:graphicData uri="http://schemas.openxmlformats.org/drawingml/2006/picture">
+                <pic:pic xmlns:pic="http://schemas.openxmlformats.org/drawingml/2006/picture">
+                  <pic:nvPicPr>
+                    <pic:cNvPr id="0" name="Picture 3"/>
+                    <pic:cNvPicPr>
+                      <a:picLocks noChangeAspect="1" noChangeArrowheads="1"/>
+                    </pic:cNvPicPr>
+                  </pic:nvPicPr>
+                  <pic:blipFill>
+                    <a:blip r:embed="rId16">
+                      <a:extLst>
+                        <a:ext uri="{28A0092B-C50C-407E-A947-70E740481C1C}">
+                          <a14:useLocalDpi xmlns:a14="http://schemas.microsoft.com/office/drawing/2010/main" val="0"/>
+                        </a:ext>
+                      </a:extLst>
+                    </a:blip>
+                    <a:srcRect/>
+                    <a:stretch>
+                      <a:fillRect/>
+                    </a:stretch>
+                  </pic:blipFill>
+                  <pic:spPr bwMode="auto">
+                    <a:xfrm>
+                      <a:off x="0" y="0"/>
+                      <a:ext cx="4074160" cy="3148330"/>
+                    </a:xfrm>
+                    <a:prstGeom prst="rect">
+                      <a:avLst/>
+                    </a:prstGeom>
+                    <a:noFill/>
+                    <a:ln>
+                      <a:noFill/>
+                    </a:ln>
+                  </pic:spPr>
+                </pic:pic>
+              </a:graphicData>
+            </a:graphic>
+          </wp:inline>
+        </w:drawing>
+      </w:r>
+    </w:p>
+    <w:p>
+      <w:r>
+        <w:t>Displaying items</w:t>
+      </w:r>
+    </w:p>
+    <w:p>
+      <w:pPr>
+        <w:rPr>
+          <w:noProof/>
+        </w:rPr>
+      </w:pPr>
+      <w:r>
+        <w:rPr>
+          <w:noProof/>
+        </w:rPr>
+        <w:drawing>
+          <wp:inline distT="0" distB="0" distL="0" distR="0" wp14:anchorId="3E9732F2" wp14:editId="7D4EBC73">
+            <wp:extent cx="5601970" cy="3830955"/>
+            <wp:effectExtent l="0" t="0" r="0" b="0"/>
+            <wp:docPr id="1013823873" name="Picture 2" descr="A picture containing diagram, text, plan, line&#10;&#10;Description automatically generated"/>
+            <wp:cNvGraphicFramePr>
+              <a:graphicFrameLocks xmlns:a="http://schemas.openxmlformats.org/drawingml/2006/main" noChangeAspect="1"/>
+            </wp:cNvGraphicFramePr>
+            <a:graphic xmlns:a="http://schemas.openxmlformats.org/drawingml/2006/main">
+              <a:graphicData uri="http://schemas.openxmlformats.org/drawingml/2006/picture">
+                <pic:pic xmlns:pic="http://schemas.openxmlformats.org/drawingml/2006/picture">
+                  <pic:nvPicPr>
+                    <pic:cNvPr id="1013823873" name="Picture 2" descr="A picture containing diagram, text, plan, line&#10;&#10;Description automatically generated"/>
+                    <pic:cNvPicPr>
+                      <a:picLocks noChangeAspect="1" noChangeArrowheads="1"/>
+                    </pic:cNvPicPr>
+                  </pic:nvPicPr>
+                  <pic:blipFill>
+                    <a:blip r:embed="rId17">
+                      <a:extLst>
+                        <a:ext uri="{28A0092B-C50C-407E-A947-70E740481C1C}">
+                          <a14:useLocalDpi xmlns:a14="http://schemas.microsoft.com/office/drawing/2010/main" val="0"/>
+                        </a:ext>
+                      </a:extLst>
+                    </a:blip>
+                    <a:srcRect/>
+                    <a:stretch>
+                      <a:fillRect/>
+                    </a:stretch>
+                  </pic:blipFill>
+                  <pic:spPr bwMode="auto">
+                    <a:xfrm>
+                      <a:off x="0" y="0"/>
+                      <a:ext cx="5601970" cy="3830955"/>
+                    </a:xfrm>
+                    <a:prstGeom prst="rect">
+                      <a:avLst/>
+                    </a:prstGeom>
+                    <a:noFill/>
+                    <a:ln>
+                      <a:noFill/>
+                    </a:ln>
+                  </pic:spPr>
+                </pic:pic>
+              </a:graphicData>
+            </a:graphic>
+          </wp:inline>
+        </w:drawing>
+      </w:r>
+    </w:p>
+    <w:p>
+      <w:pPr>
+        <w:rPr>
+          <w:noProof/>
+        </w:rPr>
+      </w:pPr>
+      <w:r>
+        <w:rPr>
+          <w:noProof/>
+        </w:rPr>
+        <w:t>Checkinh an order out</w:t>
+      </w:r>
+    </w:p>
+    <w:p>
+      <w:r>
+        <w:rPr>
+          <w:noProof/>
+        </w:rPr>
+        <w:drawing>
+          <wp:inline distT="0" distB="0" distL="0" distR="0" wp14:anchorId="498A4C40" wp14:editId="74349C55">
+            <wp:extent cx="5313045" cy="3680460"/>
+            <wp:effectExtent l="0" t="0" r="0" b="0"/>
+            <wp:docPr id="599726123" name="Picture 1" descr="A picture containing text, diagram, parallel, line&#10;&#10;Description automatically generated"/>
+            <wp:cNvGraphicFramePr>
+              <a:graphicFrameLocks xmlns:a="http://schemas.openxmlformats.org/drawingml/2006/main" noChangeAspect="1"/>
+            </wp:cNvGraphicFramePr>
+            <a:graphic xmlns:a="http://schemas.openxmlformats.org/drawingml/2006/main">
+              <a:graphicData uri="http://schemas.openxmlformats.org/drawingml/2006/picture">
+                <pic:pic xmlns:pic="http://schemas.openxmlformats.org/drawingml/2006/picture">
+                  <pic:nvPicPr>
+                    <pic:cNvPr id="599726123" name="Picture 1" descr="A picture containing text, diagram, parallel, line&#10;&#10;Description automatically generated"/>
+                    <pic:cNvPicPr>
+                      <a:picLocks noChangeAspect="1" noChangeArrowheads="1"/>
+                    </pic:cNvPicPr>
+                  </pic:nvPicPr>
+                  <pic:blipFill>
+                    <a:blip r:embed="rId18">
+                      <a:extLst>
+                        <a:ext uri="{28A0092B-C50C-407E-A947-70E740481C1C}">
+                          <a14:useLocalDpi xmlns:a14="http://schemas.microsoft.com/office/drawing/2010/main" val="0"/>
+                        </a:ext>
+                      </a:extLst>
+                    </a:blip>
+                    <a:srcRect/>
+                    <a:stretch>
+                      <a:fillRect/>
+                    </a:stretch>
+                  </pic:blipFill>
+                  <pic:spPr bwMode="auto">
+                    <a:xfrm>
+                      <a:off x="0" y="0"/>
+                      <a:ext cx="5313045" cy="3680460"/>
+                    </a:xfrm>
+                    <a:prstGeom prst="rect">
+                      <a:avLst/>
+                    </a:prstGeom>
+                    <a:noFill/>
+                    <a:ln>
+                      <a:noFill/>
+                    </a:ln>
+                  </pic:spPr>
+                </pic:pic>
+              </a:graphicData>
+            </a:graphic>
+          </wp:inline>
+        </w:drawing>
+      </w:r>
+    </w:p>
+    <w:p>
+      <w:pPr>
+        <w:pStyle w:val="Heading3"/>
+        <w:rPr>
+          <w:color w:val="4F81BD" w:themeColor="accent1"/>
+        </w:rPr>
+      </w:pPr>
+    </w:p>
+    <w:p>
+      <w:pPr>
+        <w:pStyle w:val="Heading3"/>
+        <w:rPr>
+          <w:color w:val="4F81BD" w:themeColor="accent1"/>
+        </w:rPr>
+      </w:pPr>
+      <w:r>
+        <w:rPr>
+          <w:color w:val="4F81BD" w:themeColor="accent1"/>
+        </w:rPr>
         <w:t>Class - Sequence Usage</w:t>
       </w:r>
       <w:r>
@@ -4757,6 +5223,11 @@
               <w:t>Book Field</w:t>
             </w:r>
           </w:p>
+          <w:p>
+            <w:pPr>
+              <w:pStyle w:val="TableText"/>
+            </w:pPr>
+          </w:p>
         </w:tc>
         <w:tc>
           <w:tcPr>
@@ -4791,8 +5262,13 @@
               <w:pStyle w:val="TableText"/>
             </w:pPr>
             <w:r>
-              <w:t>Methods …..</w:t>
-            </w:r>
+              <w:t xml:space="preserve">Methods </w:t>
+            </w:r>
+            <w:proofErr w:type="gramStart"/>
+            <w:r>
+              <w:t>…..</w:t>
+            </w:r>
+            <w:proofErr w:type="gramEnd"/>
           </w:p>
           <w:p>
             <w:pPr>
@@ -4801,6 +5277,178 @@
             <w:r>
               <w:t>Methods ….</w:t>
             </w:r>
+          </w:p>
+        </w:tc>
+      </w:tr>
+      <w:tr>
+        <w:trPr>
+          <w:cantSplit/>
+        </w:trPr>
+        <w:tc>
+          <w:tcPr>
+            <w:tcW w:w="2340" w:type="dxa"/>
+            <w:vAlign w:val="center"/>
+          </w:tcPr>
+          <w:p>
+            <w:pPr>
+              <w:pStyle w:val="TableText"/>
+              <w:numPr>
+                <w:ilvl w:val="0"/>
+                <w:numId w:val="9"/>
+              </w:numPr>
+            </w:pPr>
+            <w:r>
+              <w:t>Displaying items</w:t>
+            </w:r>
+          </w:p>
+        </w:tc>
+        <w:tc>
+          <w:tcPr>
+            <w:tcW w:w="3614" w:type="dxa"/>
+            <w:shd w:val="clear" w:color="auto" w:fill="FFFFFF"/>
+            <w:vAlign w:val="center"/>
+          </w:tcPr>
+          <w:p>
+            <w:pPr>
+              <w:pStyle w:val="TableText"/>
+            </w:pPr>
+            <w:r>
+              <w:t>GUI</w:t>
+            </w:r>
+          </w:p>
+          <w:p>
+            <w:pPr>
+              <w:pStyle w:val="TableText"/>
+            </w:pPr>
+            <w:r>
+              <w:t>Server</w:t>
+            </w:r>
+          </w:p>
+          <w:p>
+            <w:pPr>
+              <w:pStyle w:val="TableText"/>
+              <w:rPr>
+                <w:rFonts w:hint="cs"/>
+                <w:rtl/>
+                <w:lang w:bidi="ar-EG"/>
+              </w:rPr>
+            </w:pPr>
+            <w:r>
+              <w:t>Items</w:t>
+            </w:r>
+          </w:p>
+        </w:tc>
+        <w:tc>
+          <w:tcPr>
+            <w:tcW w:w="3676" w:type="dxa"/>
+            <w:shd w:val="clear" w:color="auto" w:fill="FFFFFF"/>
+          </w:tcPr>
+          <w:p>
+            <w:pPr>
+              <w:pStyle w:val="TableText"/>
+            </w:pPr>
+          </w:p>
+        </w:tc>
+      </w:tr>
+      <w:tr>
+        <w:trPr>
+          <w:cantSplit/>
+        </w:trPr>
+        <w:tc>
+          <w:tcPr>
+            <w:tcW w:w="2340" w:type="dxa"/>
+            <w:vAlign w:val="center"/>
+          </w:tcPr>
+          <w:p>
+            <w:pPr>
+              <w:pStyle w:val="TableText"/>
+              <w:numPr>
+                <w:ilvl w:val="0"/>
+                <w:numId w:val="9"/>
+              </w:numPr>
+            </w:pPr>
+            <w:proofErr w:type="spellStart"/>
+            <w:r>
+              <w:t>registeration</w:t>
+            </w:r>
+            <w:proofErr w:type="spellEnd"/>
+          </w:p>
+        </w:tc>
+        <w:tc>
+          <w:tcPr>
+            <w:tcW w:w="3614" w:type="dxa"/>
+            <w:shd w:val="clear" w:color="auto" w:fill="FFFFFF"/>
+            <w:vAlign w:val="center"/>
+          </w:tcPr>
+          <w:p>
+            <w:pPr>
+              <w:pStyle w:val="TableText"/>
+            </w:pPr>
+            <w:r>
+              <w:t>GUI</w:t>
+            </w:r>
+          </w:p>
+          <w:p>
+            <w:pPr>
+              <w:pStyle w:val="TableText"/>
+            </w:pPr>
+            <w:r>
+              <w:t>Server</w:t>
+            </w:r>
+          </w:p>
+        </w:tc>
+        <w:tc>
+          <w:tcPr>
+            <w:tcW w:w="3676" w:type="dxa"/>
+            <w:shd w:val="clear" w:color="auto" w:fill="FFFFFF"/>
+          </w:tcPr>
+          <w:p>
+            <w:pPr>
+              <w:pStyle w:val="TableText"/>
+            </w:pPr>
+          </w:p>
+        </w:tc>
+      </w:tr>
+      <w:tr>
+        <w:trPr>
+          <w:cantSplit/>
+        </w:trPr>
+        <w:tc>
+          <w:tcPr>
+            <w:tcW w:w="2340" w:type="dxa"/>
+            <w:vAlign w:val="center"/>
+          </w:tcPr>
+          <w:p>
+            <w:pPr>
+              <w:pStyle w:val="TableText"/>
+              <w:numPr>
+                <w:ilvl w:val="0"/>
+                <w:numId w:val="9"/>
+              </w:numPr>
+            </w:pPr>
+          </w:p>
+        </w:tc>
+        <w:tc>
+          <w:tcPr>
+            <w:tcW w:w="3614" w:type="dxa"/>
+            <w:shd w:val="clear" w:color="auto" w:fill="FFFFFF"/>
+            <w:vAlign w:val="center"/>
+          </w:tcPr>
+          <w:p>
+            <w:pPr>
+              <w:pStyle w:val="TableText"/>
+            </w:pPr>
+          </w:p>
+        </w:tc>
+        <w:tc>
+          <w:tcPr>
+            <w:tcW w:w="3676" w:type="dxa"/>
+            <w:shd w:val="clear" w:color="auto" w:fill="FFFFFF"/>
+          </w:tcPr>
+          <w:p>
+            <w:pPr>
+              <w:pStyle w:val="TableText"/>
+            </w:pPr>
           </w:p>
         </w:tc>
       </w:tr>
@@ -4916,7 +5564,6 @@
           <w:sz w:val="32"/>
           <w:szCs w:val="32"/>
         </w:rPr>
-        <w:lastRenderedPageBreak/>
         <w:t>Sequence Diagrams</w:t>
       </w:r>
       <w:r>
@@ -4962,7 +5609,7 @@
                     <pic:cNvPicPr/>
                   </pic:nvPicPr>
                   <pic:blipFill>
-                    <a:blip r:embed="rId15">
+                    <a:blip r:embed="rId19">
                       <a:extLst>
                         <a:ext uri="{28A0092B-C50C-407E-A947-70E740481C1C}">
                           <a14:useLocalDpi xmlns:a14="http://schemas.microsoft.com/office/drawing/2010/main" val="0"/>
@@ -5025,6 +5672,7 @@
         </w:rPr>
       </w:pPr>
       <w:bookmarkStart w:id="11" w:name="_Toc133519921"/>
+      <w:proofErr w:type="spellStart"/>
       <w:r>
         <w:rPr>
           <w:rFonts w:asciiTheme="majorBidi" w:hAnsiTheme="majorBidi" w:cstheme="majorBidi"/>
@@ -5036,6 +5684,7 @@
         </w:rPr>
         <w:t>Lucidchart</w:t>
       </w:r>
+      <w:proofErr w:type="spellEnd"/>
     </w:p>
     <w:p>
       <w:pPr>
@@ -5083,7 +5732,6 @@
           <w:szCs w:val="30"/>
           <w:u w:val="single"/>
         </w:rPr>
-        <w:lastRenderedPageBreak/>
         <w:t>Yusuf Elsayed Abdelrahman Badr – 20210502 – Individual BONUS</w:t>
       </w:r>
     </w:p>
@@ -5106,41 +5754,46 @@
           <w:sz w:val="32"/>
           <w:szCs w:val="32"/>
         </w:rPr>
-        <w:t>Tool Number 65: ChatGPT</w:t>
-      </w:r>
-    </w:p>
-    <w:p>
-      <w:pPr>
+        <w:t xml:space="preserve">Tool Number 65: </w:t>
+      </w:r>
+      <w:proofErr w:type="spellStart"/>
+      <w:r>
         <w:rPr>
           <w:rFonts w:asciiTheme="majorBidi" w:hAnsiTheme="majorBidi" w:cstheme="majorBidi"/>
-          <w:sz w:val="24"/>
-          <w:szCs w:val="24"/>
-        </w:rPr>
-      </w:pPr>
-      <w:r>
+          <w:b/>
+          <w:bCs/>
+          <w:sz w:val="32"/>
+          <w:szCs w:val="32"/>
+        </w:rPr>
+        <w:t>ChatGPT</w:t>
+      </w:r>
+      <w:proofErr w:type="spellEnd"/>
+    </w:p>
+    <w:p>
+      <w:pPr>
         <w:rPr>
           <w:rFonts w:asciiTheme="majorBidi" w:hAnsiTheme="majorBidi" w:cstheme="majorBidi"/>
           <w:sz w:val="24"/>
           <w:szCs w:val="24"/>
         </w:rPr>
-        <w:t>ChatGPT has proven to be one of the best Artificial Intelligence (AI) model to exist. After reviewing this tool, I can confidently say it is very useful and is proven to be helpful to all people, even the non-tech savvy people.</w:t>
-      </w:r>
-    </w:p>
-    <w:p>
-      <w:pPr>
+      </w:pPr>
+      <w:proofErr w:type="spellStart"/>
+      <w:r>
         <w:rPr>
           <w:rFonts w:asciiTheme="majorBidi" w:hAnsiTheme="majorBidi" w:cstheme="majorBidi"/>
           <w:sz w:val="24"/>
           <w:szCs w:val="24"/>
         </w:rPr>
-      </w:pPr>
+        <w:t>ChatGPT</w:t>
+      </w:r>
+      <w:proofErr w:type="spellEnd"/>
       <w:r>
         <w:rPr>
           <w:rFonts w:asciiTheme="majorBidi" w:hAnsiTheme="majorBidi" w:cstheme="majorBidi"/>
           <w:sz w:val="24"/>
           <w:szCs w:val="24"/>
         </w:rPr>
-        <w:t xml:space="preserve">ChatGPT has the ability to help people with various stuff. Although it does not have the ability to generate pictures or images (as of ChatGPT 3), it can depict what it means by using text characters only. For instance, ChatGPT has the ability to suggest various UML diagrams for a given text problem by illustrating this diagram using text characters. </w:t>
+        <w:t xml:space="preserve"> has proven to be one of the best Artificial Intelligence (AI) model to exist. After reviewing this tool, I can confidently say it is very useful and is proven to be helpful to all people, even the non-tech savvy people.</w:t>
       </w:r>
     </w:p>
     <w:p>
@@ -5151,63 +5804,234 @@
           <w:szCs w:val="24"/>
         </w:rPr>
       </w:pPr>
+      <w:proofErr w:type="spellStart"/>
       <w:r>
         <w:rPr>
           <w:rFonts w:asciiTheme="majorBidi" w:hAnsiTheme="majorBidi" w:cstheme="majorBidi"/>
           <w:sz w:val="24"/>
           <w:szCs w:val="24"/>
         </w:rPr>
-        <w:t xml:space="preserve">One particular interesting thing about ChatGPT is that it was able to suggest daily hourly routine to schedule your studying day effectively and productively. </w:t>
-      </w:r>
-    </w:p>
-    <w:p>
-      <w:pPr>
+        <w:t>ChatGPT</w:t>
+      </w:r>
+      <w:proofErr w:type="spellEnd"/>
+      <w:r>
         <w:rPr>
           <w:rFonts w:asciiTheme="majorBidi" w:hAnsiTheme="majorBidi" w:cstheme="majorBidi"/>
           <w:sz w:val="24"/>
           <w:szCs w:val="24"/>
         </w:rPr>
-      </w:pPr>
+        <w:t xml:space="preserve"> </w:t>
+      </w:r>
+      <w:proofErr w:type="gramStart"/>
       <w:r>
         <w:rPr>
           <w:rFonts w:asciiTheme="majorBidi" w:hAnsiTheme="majorBidi" w:cstheme="majorBidi"/>
           <w:sz w:val="24"/>
           <w:szCs w:val="24"/>
         </w:rPr>
-        <w:t>When prompted by “How should I schedule my studying day given &lt;a particular constraint(s)&gt;?”, the AI model was able to suggest a daily schedule which did make sense and was indeed productive and effective while taking in consideration the other constraints. Although this was not always the case, as the AI model did sometimes suggest unrealistic schedules which at times did not follow the given constraints, this was a border case and more often than not the AI model was indeed generating effective schedules.</w:t>
-      </w:r>
-    </w:p>
-    <w:p>
-      <w:pPr>
+        <w:t>has the ability to</w:t>
+      </w:r>
+      <w:proofErr w:type="gramEnd"/>
+      <w:r>
         <w:rPr>
           <w:rFonts w:asciiTheme="majorBidi" w:hAnsiTheme="majorBidi" w:cstheme="majorBidi"/>
           <w:sz w:val="24"/>
           <w:szCs w:val="24"/>
         </w:rPr>
-      </w:pPr>
+        <w:t xml:space="preserve"> help people with various stuff. Although it does not have the ability to generate pictures or images (as of </w:t>
+      </w:r>
+      <w:proofErr w:type="spellStart"/>
       <w:r>
         <w:rPr>
           <w:rFonts w:asciiTheme="majorBidi" w:hAnsiTheme="majorBidi" w:cstheme="majorBidi"/>
           <w:sz w:val="24"/>
           <w:szCs w:val="24"/>
         </w:rPr>
-        <w:t>Another interesting feature is the ability of this AI model to help in composing various emails while taking into account whom is this email intended to. It does so while making sure that the email format matches setting to which this email is intended for.</w:t>
-      </w:r>
-    </w:p>
-    <w:p>
-      <w:pPr>
+        <w:t>ChatGPT</w:t>
+      </w:r>
+      <w:proofErr w:type="spellEnd"/>
+      <w:r>
         <w:rPr>
           <w:rFonts w:asciiTheme="majorBidi" w:hAnsiTheme="majorBidi" w:cstheme="majorBidi"/>
           <w:sz w:val="24"/>
           <w:szCs w:val="24"/>
         </w:rPr>
-      </w:pPr>
+        <w:t xml:space="preserve"> 3), it can depict what it means by using text characters only. For instance, </w:t>
+      </w:r>
+      <w:proofErr w:type="spellStart"/>
       <w:r>
         <w:rPr>
           <w:rFonts w:asciiTheme="majorBidi" w:hAnsiTheme="majorBidi" w:cstheme="majorBidi"/>
           <w:sz w:val="24"/>
           <w:szCs w:val="24"/>
         </w:rPr>
+        <w:t>ChatGPT</w:t>
+      </w:r>
+      <w:proofErr w:type="spellEnd"/>
+      <w:r>
+        <w:rPr>
+          <w:rFonts w:asciiTheme="majorBidi" w:hAnsiTheme="majorBidi" w:cstheme="majorBidi"/>
+          <w:sz w:val="24"/>
+          <w:szCs w:val="24"/>
+        </w:rPr>
+        <w:t xml:space="preserve"> </w:t>
+      </w:r>
+      <w:proofErr w:type="gramStart"/>
+      <w:r>
+        <w:rPr>
+          <w:rFonts w:asciiTheme="majorBidi" w:hAnsiTheme="majorBidi" w:cstheme="majorBidi"/>
+          <w:sz w:val="24"/>
+          <w:szCs w:val="24"/>
+        </w:rPr>
+        <w:t>has the ability to</w:t>
+      </w:r>
+      <w:proofErr w:type="gramEnd"/>
+      <w:r>
+        <w:rPr>
+          <w:rFonts w:asciiTheme="majorBidi" w:hAnsiTheme="majorBidi" w:cstheme="majorBidi"/>
+          <w:sz w:val="24"/>
+          <w:szCs w:val="24"/>
+        </w:rPr>
+        <w:t xml:space="preserve"> suggest various UML diagrams for a given text problem by illustrating this diagram using text characters. </w:t>
+      </w:r>
+    </w:p>
+    <w:p>
+      <w:pPr>
+        <w:rPr>
+          <w:rFonts w:asciiTheme="majorBidi" w:hAnsiTheme="majorBidi" w:cstheme="majorBidi"/>
+          <w:sz w:val="24"/>
+          <w:szCs w:val="24"/>
+        </w:rPr>
+      </w:pPr>
+      <w:r>
+        <w:rPr>
+          <w:rFonts w:asciiTheme="majorBidi" w:hAnsiTheme="majorBidi" w:cstheme="majorBidi"/>
+          <w:sz w:val="24"/>
+          <w:szCs w:val="24"/>
+        </w:rPr>
+        <w:t xml:space="preserve">One </w:t>
+      </w:r>
+      <w:proofErr w:type="gramStart"/>
+      <w:r>
+        <w:rPr>
+          <w:rFonts w:asciiTheme="majorBidi" w:hAnsiTheme="majorBidi" w:cstheme="majorBidi"/>
+          <w:sz w:val="24"/>
+          <w:szCs w:val="24"/>
+        </w:rPr>
+        <w:t>particular interesting</w:t>
+      </w:r>
+      <w:proofErr w:type="gramEnd"/>
+      <w:r>
+        <w:rPr>
+          <w:rFonts w:asciiTheme="majorBidi" w:hAnsiTheme="majorBidi" w:cstheme="majorBidi"/>
+          <w:sz w:val="24"/>
+          <w:szCs w:val="24"/>
+        </w:rPr>
+        <w:t xml:space="preserve"> thing about </w:t>
+      </w:r>
+      <w:proofErr w:type="spellStart"/>
+      <w:r>
+        <w:rPr>
+          <w:rFonts w:asciiTheme="majorBidi" w:hAnsiTheme="majorBidi" w:cstheme="majorBidi"/>
+          <w:sz w:val="24"/>
+          <w:szCs w:val="24"/>
+        </w:rPr>
+        <w:t>ChatGPT</w:t>
+      </w:r>
+      <w:proofErr w:type="spellEnd"/>
+      <w:r>
+        <w:rPr>
+          <w:rFonts w:asciiTheme="majorBidi" w:hAnsiTheme="majorBidi" w:cstheme="majorBidi"/>
+          <w:sz w:val="24"/>
+          <w:szCs w:val="24"/>
+        </w:rPr>
+        <w:t xml:space="preserve"> is that it was able to suggest daily hourly routine to schedule your studying day effectively and productively. </w:t>
+      </w:r>
+    </w:p>
+    <w:p>
+      <w:pPr>
+        <w:rPr>
+          <w:rFonts w:asciiTheme="majorBidi" w:hAnsiTheme="majorBidi" w:cstheme="majorBidi"/>
+          <w:sz w:val="24"/>
+          <w:szCs w:val="24"/>
+        </w:rPr>
+      </w:pPr>
+      <w:r>
+        <w:rPr>
+          <w:rFonts w:asciiTheme="majorBidi" w:hAnsiTheme="majorBidi" w:cstheme="majorBidi"/>
+          <w:sz w:val="24"/>
+          <w:szCs w:val="24"/>
+        </w:rPr>
+        <w:t xml:space="preserve">When prompted by “How should I schedule my studying day given &lt;a particular constraint(s)&gt;?”, the AI model was able to suggest a daily schedule which did make sense and was indeed productive and effective while taking in consideration the other constraints. Although this was not always the case, as the AI model did sometimes suggest unrealistic schedules which at times did not follow the given constraints, this was a border case and </w:t>
+      </w:r>
+      <w:proofErr w:type="gramStart"/>
+      <w:r>
+        <w:rPr>
+          <w:rFonts w:asciiTheme="majorBidi" w:hAnsiTheme="majorBidi" w:cstheme="majorBidi"/>
+          <w:sz w:val="24"/>
+          <w:szCs w:val="24"/>
+        </w:rPr>
+        <w:t>more often than not</w:t>
+      </w:r>
+      <w:proofErr w:type="gramEnd"/>
+      <w:r>
+        <w:rPr>
+          <w:rFonts w:asciiTheme="majorBidi" w:hAnsiTheme="majorBidi" w:cstheme="majorBidi"/>
+          <w:sz w:val="24"/>
+          <w:szCs w:val="24"/>
+        </w:rPr>
+        <w:t xml:space="preserve"> the AI model was indeed generating effective schedules.</w:t>
+      </w:r>
+    </w:p>
+    <w:p>
+      <w:pPr>
+        <w:rPr>
+          <w:rFonts w:asciiTheme="majorBidi" w:hAnsiTheme="majorBidi" w:cstheme="majorBidi"/>
+          <w:sz w:val="24"/>
+          <w:szCs w:val="24"/>
+        </w:rPr>
+      </w:pPr>
+      <w:r>
+        <w:rPr>
+          <w:rFonts w:asciiTheme="majorBidi" w:hAnsiTheme="majorBidi" w:cstheme="majorBidi"/>
+          <w:sz w:val="24"/>
+          <w:szCs w:val="24"/>
+        </w:rPr>
+        <w:t xml:space="preserve">Another interesting feature is the ability of this AI model to help in composing various emails while taking into account </w:t>
+      </w:r>
+      <w:proofErr w:type="gramStart"/>
+      <w:r>
+        <w:rPr>
+          <w:rFonts w:asciiTheme="majorBidi" w:hAnsiTheme="majorBidi" w:cstheme="majorBidi"/>
+          <w:sz w:val="24"/>
+          <w:szCs w:val="24"/>
+        </w:rPr>
+        <w:t>whom</w:t>
+      </w:r>
+      <w:proofErr w:type="gramEnd"/>
+      <w:r>
+        <w:rPr>
+          <w:rFonts w:asciiTheme="majorBidi" w:hAnsiTheme="majorBidi" w:cstheme="majorBidi"/>
+          <w:sz w:val="24"/>
+          <w:szCs w:val="24"/>
+        </w:rPr>
+        <w:t xml:space="preserve"> is this email intended to. It does so while making sure that the email format matches setting to which this email is intended for.</w:t>
+      </w:r>
+    </w:p>
+    <w:p>
+      <w:pPr>
+        <w:rPr>
+          <w:rFonts w:asciiTheme="majorBidi" w:hAnsiTheme="majorBidi" w:cstheme="majorBidi"/>
+          <w:sz w:val="24"/>
+          <w:szCs w:val="24"/>
+        </w:rPr>
+      </w:pPr>
+      <w:r>
+        <w:rPr>
+          <w:rFonts w:asciiTheme="majorBidi" w:hAnsiTheme="majorBidi" w:cstheme="majorBidi"/>
+          <w:sz w:val="24"/>
+          <w:szCs w:val="24"/>
+        </w:rPr>
         <w:t xml:space="preserve"> Not only that, but the AI model is also capable of generating cover letters which makes applying for various jobs easier and can give the applicants new idea that they might want to include in their cover letter.</w:t>
       </w:r>
     </w:p>
@@ -5225,7 +6049,25 @@
           <w:sz w:val="24"/>
           <w:szCs w:val="24"/>
         </w:rPr>
-        <w:t>Another aspect which ChatGPT is great at handling is roleplaying i.e., helping you to simulate the process of you talking to another person as an interviewer for instance. This can be very helpful in for instance, simulating an interview process, which can help you get better prepared for an interview and thus increasing the probability of you getting accepted in that job.</w:t>
+        <w:t xml:space="preserve">Another aspect which </w:t>
+      </w:r>
+      <w:proofErr w:type="spellStart"/>
+      <w:r>
+        <w:rPr>
+          <w:rFonts w:asciiTheme="majorBidi" w:hAnsiTheme="majorBidi" w:cstheme="majorBidi"/>
+          <w:sz w:val="24"/>
+          <w:szCs w:val="24"/>
+        </w:rPr>
+        <w:t>ChatGPT</w:t>
+      </w:r>
+      <w:proofErr w:type="spellEnd"/>
+      <w:r>
+        <w:rPr>
+          <w:rFonts w:asciiTheme="majorBidi" w:hAnsiTheme="majorBidi" w:cstheme="majorBidi"/>
+          <w:sz w:val="24"/>
+          <w:szCs w:val="24"/>
+        </w:rPr>
+        <w:t xml:space="preserve"> is great at handling is roleplaying i.e., helping you to simulate the process of you talking to another person as an interviewer for instance. This can be very helpful in for instance, simulating an interview process, which can help you get better prepared for an interview and thus increasing the probability of you getting accepted in that job.</w:t>
       </w:r>
     </w:p>
     <w:p>
@@ -5388,8 +6230,18 @@
           <w:bCs/>
           <w:color w:val="C00000"/>
         </w:rPr>
-        <w:t>Remove the following notes and any red notes</w:t>
-      </w:r>
+        <w:t xml:space="preserve">Remove the following notes and any red </w:t>
+      </w:r>
+      <w:proofErr w:type="gramStart"/>
+      <w:r>
+        <w:rPr>
+          <w:b/>
+          <w:bCs/>
+          <w:color w:val="C00000"/>
+        </w:rPr>
+        <w:t>notes</w:t>
+      </w:r>
+      <w:proofErr w:type="gramEnd"/>
     </w:p>
     <w:p>
       <w:pPr>
@@ -5563,10 +6415,26 @@
               <w:t xml:space="preserve"> + Class Descriptions</w:t>
             </w:r>
             <w:r>
-              <w:t xml:space="preserve"> + DisplayCatalog Sequence Diagram + Classes: </w:t>
-            </w:r>
-            <w:r>
-              <w:t>Item + Inventory + ShoppingCart + Order</w:t>
+              <w:t xml:space="preserve"> + </w:t>
+            </w:r>
+            <w:proofErr w:type="spellStart"/>
+            <w:r>
+              <w:t>DisplayCatalog</w:t>
+            </w:r>
+            <w:proofErr w:type="spellEnd"/>
+            <w:r>
+              <w:t xml:space="preserve"> Sequence Diagram + Classes: </w:t>
+            </w:r>
+            <w:r>
+              <w:t xml:space="preserve">Item + Inventory + </w:t>
+            </w:r>
+            <w:proofErr w:type="spellStart"/>
+            <w:r>
+              <w:t>ShoppingCart</w:t>
+            </w:r>
+            <w:proofErr w:type="spellEnd"/>
+            <w:r>
+              <w:t xml:space="preserve"> + Order</w:t>
             </w:r>
           </w:p>
         </w:tc>
@@ -5642,8 +6510,8 @@
       </w:pPr>
     </w:p>
     <w:sectPr>
-      <w:headerReference w:type="default" r:id="rId16"/>
-      <w:footerReference w:type="default" r:id="rId17"/>
+      <w:headerReference w:type="default" r:id="rId20"/>
+      <w:footerReference w:type="default" r:id="rId21"/>
       <w:pgSz w:w="12240" w:h="15840"/>
       <w:pgMar w:top="1152" w:right="1183" w:bottom="1008" w:left="1296" w:header="720" w:footer="720" w:gutter="0"/>
       <w:cols w:space="720"/>

</xml_diff>

<commit_message>
file to be uploaded
</commit_message>
<xml_diff>
--- a/CS251-2023-14-TA-Tasneem-20210502-DraftToffeeSDSv0.0.docx
+++ b/CS251-2023-14-TA-Tasneem-20210502-DraftToffeeSDSv0.0.docx
@@ -434,8 +434,13 @@
             <w:tcW w:w="3031" w:type="dxa"/>
           </w:tcPr>
           <w:p>
-            <w:r>
-              <w:t xml:space="preserve">Alialdin Muhammad </w:t>
+            <w:proofErr w:type="spellStart"/>
+            <w:r>
+              <w:t>Alialdin</w:t>
+            </w:r>
+            <w:proofErr w:type="spellEnd"/>
+            <w:r>
+              <w:t xml:space="preserve"> Muhammad </w:t>
             </w:r>
             <w:proofErr w:type="spellStart"/>
             <w:r>
@@ -537,6 +542,7 @@
           <w:szCs w:val="62"/>
           <w:lang w:bidi="ar-EG"/>
         </w:rPr>
+        <w:lastRenderedPageBreak/>
         <w:t>May 2023</w:t>
       </w:r>
     </w:p>
@@ -1487,6 +1493,7 @@
       </w:pPr>
       <w:bookmarkStart w:id="0" w:name="_Toc133519910"/>
       <w:r>
+        <w:lastRenderedPageBreak/>
         <w:t>Instructions</w:t>
       </w:r>
       <w:r>
@@ -2098,6 +2105,7 @@
             <w:tcW w:w="3031" w:type="dxa"/>
           </w:tcPr>
           <w:p>
+            <w:proofErr w:type="gramStart"/>
             <w:r>
               <w:t xml:space="preserve">Osama </w:t>
             </w:r>
@@ -2109,6 +2117,7 @@
               <w:t>aher</w:t>
             </w:r>
             <w:proofErr w:type="spellEnd"/>
+            <w:proofErr w:type="gramEnd"/>
             <w:r>
               <w:t xml:space="preserve"> </w:t>
             </w:r>
@@ -2192,6 +2201,7 @@
         <w:pStyle w:val="Heading1"/>
       </w:pPr>
       <w:r>
+        <w:lastRenderedPageBreak/>
         <w:t>System Models</w:t>
       </w:r>
       <w:bookmarkEnd w:id="4"/>
@@ -2572,6 +2582,7 @@
           <w:szCs w:val="24"/>
           <w:lang w:val="en-GB"/>
         </w:rPr>
+        <w:lastRenderedPageBreak/>
         <w:t xml:space="preserve">c) </w:t>
       </w:r>
       <w:r>
@@ -2713,6 +2724,7 @@
         <w:pStyle w:val="Heading2"/>
       </w:pPr>
       <w:r>
+        <w:lastRenderedPageBreak/>
         <w:t>II. Class Diagram(s)</w:t>
       </w:r>
       <w:bookmarkEnd w:id="5"/>
@@ -2811,6 +2823,7 @@
       </w:pPr>
       <w:bookmarkStart w:id="6" w:name="_Toc133519916"/>
       <w:r>
+        <w:lastRenderedPageBreak/>
         <w:t>II</w:t>
       </w:r>
       <w:r>
@@ -4114,9 +4127,15 @@
     <w:p>
       <w:pPr>
         <w:pStyle w:val="Heading2"/>
+        <w:rPr>
+          <w:b w:val="0"/>
+          <w:bCs w:val="0"/>
+          <w:color w:val="C00000"/>
+        </w:rPr>
       </w:pPr>
       <w:bookmarkStart w:id="7" w:name="_Toc133519917"/>
       <w:r>
+        <w:lastRenderedPageBreak/>
         <w:t>I</w:t>
       </w:r>
       <w:r>
@@ -4129,325 +4148,6 @@
         <w:t>Sequence diagrams</w:t>
       </w:r>
       <w:bookmarkEnd w:id="7"/>
-    </w:p>
-    <w:p>
-      <w:pPr>
-        <w:pStyle w:val="ListParagraph"/>
-        <w:numPr>
-          <w:ilvl w:val="0"/>
-          <w:numId w:val="2"/>
-        </w:numPr>
-        <w:rPr>
-          <w:b/>
-          <w:bCs/>
-          <w:color w:val="C00000"/>
-        </w:rPr>
-      </w:pPr>
-      <w:r>
-        <w:rPr>
-          <w:b/>
-          <w:bCs/>
-          <w:color w:val="C00000"/>
-        </w:rPr>
-        <w:t>Usually each use case is represented by a sequence diagram or more.</w:t>
-      </w:r>
-    </w:p>
-    <w:p>
-      <w:pPr>
-        <w:pStyle w:val="ListParagraph"/>
-        <w:numPr>
-          <w:ilvl w:val="0"/>
-          <w:numId w:val="2"/>
-        </w:numPr>
-        <w:rPr>
-          <w:b/>
-          <w:bCs/>
-          <w:color w:val="C00000"/>
-        </w:rPr>
-      </w:pPr>
-      <w:r>
-        <w:rPr>
-          <w:b/>
-          <w:bCs/>
-          <w:color w:val="C00000"/>
-        </w:rPr>
-        <w:t xml:space="preserve">Draw a sequence diagram for </w:t>
-      </w:r>
-      <w:r>
-        <w:rPr>
-          <w:b/>
-          <w:bCs/>
-          <w:color w:val="C00000"/>
-          <w:u w:val="single"/>
-        </w:rPr>
-        <w:t xml:space="preserve">the most important </w:t>
-      </w:r>
-      <w:r>
-        <w:rPr>
-          <w:b/>
-          <w:bCs/>
-          <w:color w:val="C00000"/>
-          <w:u w:val="single"/>
-        </w:rPr>
-        <w:t>SIX</w:t>
-      </w:r>
-      <w:r>
-        <w:rPr>
-          <w:b/>
-          <w:bCs/>
-          <w:color w:val="C00000"/>
-          <w:u w:val="single"/>
-        </w:rPr>
-        <w:t xml:space="preserve"> use case</w:t>
-      </w:r>
-      <w:r>
-        <w:rPr>
-          <w:b/>
-          <w:bCs/>
-          <w:color w:val="C00000"/>
-          <w:u w:val="single"/>
-        </w:rPr>
-        <w:t>s (user stories)</w:t>
-      </w:r>
-      <w:r>
-        <w:rPr>
-          <w:b/>
-          <w:bCs/>
-          <w:color w:val="C00000"/>
-        </w:rPr>
-        <w:t xml:space="preserve"> that have complex interaction. </w:t>
-      </w:r>
-    </w:p>
-    <w:p>
-      <w:pPr>
-        <w:pStyle w:val="ListParagraph"/>
-        <w:numPr>
-          <w:ilvl w:val="0"/>
-          <w:numId w:val="2"/>
-        </w:numPr>
-        <w:rPr>
-          <w:b/>
-          <w:bCs/>
-          <w:color w:val="C00000"/>
-        </w:rPr>
-      </w:pPr>
-      <w:r>
-        <w:rPr>
-          <w:b/>
-          <w:bCs/>
-          <w:color w:val="C00000"/>
-        </w:rPr>
-        <w:t>Overall</w:t>
-      </w:r>
-      <w:r>
-        <w:rPr>
-          <w:b/>
-          <w:bCs/>
-          <w:color w:val="C00000"/>
-        </w:rPr>
-        <w:t>, all the diagrams should repre</w:t>
-      </w:r>
-      <w:r>
-        <w:rPr>
-          <w:b/>
-          <w:bCs/>
-          <w:color w:val="C00000"/>
-        </w:rPr>
-        <w:t>s</w:t>
-      </w:r>
-      <w:r>
-        <w:rPr>
-          <w:b/>
-          <w:bCs/>
-          <w:color w:val="C00000"/>
-        </w:rPr>
-        <w:t>ent</w:t>
-      </w:r>
-      <w:r>
-        <w:rPr>
-          <w:b/>
-          <w:bCs/>
-          <w:color w:val="C00000"/>
-        </w:rPr>
-        <w:t xml:space="preserve"> all</w:t>
-      </w:r>
-      <w:r>
-        <w:rPr>
-          <w:b/>
-          <w:bCs/>
-          <w:color w:val="C00000"/>
-        </w:rPr>
-        <w:t xml:space="preserve"> requirements and possible flows for the use case.</w:t>
-      </w:r>
-    </w:p>
-    <w:p>
-      <w:pPr>
-        <w:pStyle w:val="ListParagraph"/>
-        <w:numPr>
-          <w:ilvl w:val="0"/>
-          <w:numId w:val="2"/>
-        </w:numPr>
-        <w:rPr>
-          <w:b/>
-          <w:bCs/>
-          <w:color w:val="C00000"/>
-        </w:rPr>
-      </w:pPr>
-      <w:r>
-        <w:rPr>
-          <w:b/>
-          <w:bCs/>
-          <w:color w:val="C00000"/>
-        </w:rPr>
-        <w:t>Make sure that each object in the sequence diagram has a corresponding class in the class description table above.</w:t>
-      </w:r>
-      <w:r>
-        <w:rPr>
-          <w:b/>
-          <w:bCs/>
-          <w:color w:val="C00000"/>
-        </w:rPr>
-        <w:t xml:space="preserve"> If not, it will be </w:t>
-      </w:r>
-      <w:r>
-        <w:rPr>
-          <w:b/>
-          <w:bCs/>
-          <w:color w:val="C00000"/>
-          <w:u w:val="single"/>
-        </w:rPr>
-        <w:t>REJECTED</w:t>
-      </w:r>
-      <w:r>
-        <w:rPr>
-          <w:b/>
-          <w:bCs/>
-          <w:color w:val="C00000"/>
-        </w:rPr>
-        <w:t>.</w:t>
-      </w:r>
-    </w:p>
-    <w:p>
-      <w:pPr>
-        <w:pStyle w:val="ListParagraph"/>
-        <w:numPr>
-          <w:ilvl w:val="0"/>
-          <w:numId w:val="2"/>
-        </w:numPr>
-        <w:rPr>
-          <w:b/>
-          <w:bCs/>
-          <w:color w:val="C00000"/>
-        </w:rPr>
-      </w:pPr>
-      <w:r>
-        <w:rPr>
-          <w:b/>
-          <w:bCs/>
-          <w:color w:val="C00000"/>
-        </w:rPr>
-        <w:t>Put actual function calls with proper parameters and return types</w:t>
-      </w:r>
-      <w:r>
-        <w:rPr>
-          <w:b/>
-          <w:bCs/>
-          <w:color w:val="C00000"/>
-        </w:rPr>
-        <w:t xml:space="preserve"> corresponding to class diagrams</w:t>
-      </w:r>
-      <w:r>
-        <w:rPr>
-          <w:b/>
-          <w:bCs/>
-          <w:color w:val="C00000"/>
-        </w:rPr>
-        <w:t>.</w:t>
-      </w:r>
-    </w:p>
-    <w:p>
-      <w:pPr>
-        <w:pStyle w:val="ListParagraph"/>
-        <w:numPr>
-          <w:ilvl w:val="0"/>
-          <w:numId w:val="2"/>
-        </w:numPr>
-        <w:spacing w:after="0"/>
-        <w:ind w:left="714" w:hanging="357"/>
-        <w:rPr>
-          <w:b/>
-          <w:bCs/>
-          <w:color w:val="C00000"/>
-        </w:rPr>
-      </w:pPr>
-      <w:r>
-        <w:rPr>
-          <w:b/>
-          <w:bCs/>
-          <w:color w:val="C00000"/>
-        </w:rPr>
-        <w:t xml:space="preserve">Following are couple of examples for small / </w:t>
-      </w:r>
-      <w:r>
-        <w:rPr>
-          <w:b/>
-          <w:bCs/>
-          <w:color w:val="C00000"/>
-        </w:rPr>
-        <w:t>medium</w:t>
-      </w:r>
-      <w:r>
-        <w:rPr>
-          <w:b/>
-          <w:bCs/>
-          <w:color w:val="C00000"/>
-        </w:rPr>
-        <w:t xml:space="preserve"> examples. We expect such diagram</w:t>
-      </w:r>
-      <w:r>
-        <w:rPr>
-          <w:b/>
-          <w:bCs/>
-          <w:color w:val="C00000"/>
-        </w:rPr>
-        <w:t>s, however there is a missing</w:t>
-      </w:r>
-      <w:r>
-        <w:rPr>
-          <w:b/>
-          <w:bCs/>
-          <w:color w:val="C00000"/>
-        </w:rPr>
-        <w:t xml:space="preserve"> </w:t>
-      </w:r>
-      <w:r>
-        <w:rPr>
-          <w:b/>
-          <w:bCs/>
-          <w:color w:val="C00000"/>
-        </w:rPr>
-        <w:t>thing in them. Most of calls don’t have parameters. Please always specify the parameters in the call, matching the class diagram.</w:t>
-      </w:r>
-    </w:p>
-    <w:p>
-      <w:pPr>
-        <w:spacing w:after="0"/>
-        <w:rPr>
-          <w:b/>
-          <w:bCs/>
-          <w:color w:val="C00000"/>
-        </w:rPr>
-      </w:pPr>
-    </w:p>
-    <w:p>
-      <w:pPr>
-        <w:spacing w:after="0"/>
-        <w:rPr>
-          <w:b/>
-          <w:bCs/>
-          <w:color w:val="C00000"/>
-        </w:rPr>
-      </w:pPr>
     </w:p>
     <w:p>
       <w:pPr>
@@ -4590,6 +4290,7 @@
           <w:noProof/>
           <w:color w:val="C00000"/>
         </w:rPr>
+        <w:lastRenderedPageBreak/>
         <w:drawing>
           <wp:inline distT="0" distB="0" distL="0" distR="0" wp14:anchorId="033BAF72" wp14:editId="0F1EFF29">
             <wp:extent cx="5618480" cy="3178667"/>
@@ -4655,6 +4356,7 @@
         <w:rPr>
           <w:noProof/>
         </w:rPr>
+        <w:lastRenderedPageBreak/>
         <w:drawing>
           <wp:inline distT="0" distB="0" distL="0" distR="0" wp14:anchorId="4C88E4CE" wp14:editId="7AA1331D">
             <wp:extent cx="5723890" cy="4311650"/>
@@ -4715,6 +4417,7 @@
         <w:rPr>
           <w:noProof/>
         </w:rPr>
+        <w:lastRenderedPageBreak/>
         <w:drawing>
           <wp:inline distT="0" distB="0" distL="0" distR="0" wp14:anchorId="3ABEA39B" wp14:editId="15134598">
             <wp:extent cx="4074160" cy="3148330"/>
@@ -4780,6 +4483,7 @@
         <w:rPr>
           <w:noProof/>
         </w:rPr>
+        <w:lastRenderedPageBreak/>
         <w:drawing>
           <wp:inline distT="0" distB="0" distL="0" distR="0" wp14:anchorId="3E9732F2" wp14:editId="7D4EBC73">
             <wp:extent cx="5601970" cy="3830955"/>
@@ -4840,14 +4544,27 @@
         <w:rPr>
           <w:noProof/>
         </w:rPr>
-        <w:t>Checkinh an order out</w:t>
-      </w:r>
-    </w:p>
-    <w:p>
+        <w:t>Checkin</w:t>
+      </w:r>
       <w:r>
         <w:rPr>
           <w:noProof/>
         </w:rPr>
+        <w:t>g</w:t>
+      </w:r>
+      <w:r>
+        <w:rPr>
+          <w:noProof/>
+        </w:rPr>
+        <w:t xml:space="preserve"> an order out</w:t>
+      </w:r>
+    </w:p>
+    <w:p>
+      <w:r>
+        <w:rPr>
+          <w:noProof/>
+        </w:rPr>
+        <w:lastRenderedPageBreak/>
         <w:drawing>
           <wp:inline distT="0" distB="0" distL="0" distR="0" wp14:anchorId="498A4C40" wp14:editId="74349C55">
             <wp:extent cx="5313045" cy="3680460"/>
@@ -4927,61 +4644,6 @@
       </w:r>
       <w:bookmarkEnd w:id="8"/>
     </w:p>
-    <w:p>
-      <w:pPr>
-        <w:pStyle w:val="ListParagraph"/>
-        <w:numPr>
-          <w:ilvl w:val="0"/>
-          <w:numId w:val="2"/>
-        </w:numPr>
-        <w:rPr>
-          <w:b/>
-          <w:bCs/>
-          <w:color w:val="C00000"/>
-        </w:rPr>
-      </w:pPr>
-      <w:r>
-        <w:rPr>
-          <w:b/>
-          <w:bCs/>
-          <w:color w:val="C00000"/>
-        </w:rPr>
-        <w:t xml:space="preserve">In this table, we will list </w:t>
-      </w:r>
-      <w:r>
-        <w:rPr>
-          <w:b/>
-          <w:bCs/>
-          <w:color w:val="C00000"/>
-        </w:rPr>
-        <w:t xml:space="preserve">the sequence diagrams you drew. For each one, list all the classes used in this sequence. For each class list all the methods you used in this class. </w:t>
-      </w:r>
-      <w:r>
-        <w:rPr>
-          <w:b/>
-          <w:bCs/>
-          <w:color w:val="C00000"/>
-          <w:u w:val="single"/>
-        </w:rPr>
-        <w:t>Every method or object on a sequence diagram must belong to an existing class in the class diagram and be shown there.</w:t>
-      </w:r>
-      <w:r>
-        <w:rPr>
-          <w:b/>
-          <w:bCs/>
-          <w:color w:val="C00000"/>
-        </w:rPr>
-        <w:t xml:space="preserve"> If </w:t>
-      </w:r>
-      <w:r>
-        <w:rPr>
-          <w:b/>
-          <w:bCs/>
-          <w:color w:val="C00000"/>
-        </w:rPr>
-        <w:t>sequence diagrams do not reflect actual classes and methods, they will be REJECTED.</w:t>
-      </w:r>
-    </w:p>
     <w:tbl>
       <w:tblPr>
         <w:tblW w:w="9630" w:type="dxa"/>
@@ -5154,8 +4816,13 @@
               <w:pStyle w:val="TableText"/>
             </w:pPr>
             <w:r>
-              <w:t>Methods …..</w:t>
-            </w:r>
+              <w:t xml:space="preserve">Methods </w:t>
+            </w:r>
+            <w:proofErr w:type="gramStart"/>
+            <w:r>
+              <w:t>…..</w:t>
+            </w:r>
+            <w:proofErr w:type="gramEnd"/>
           </w:p>
           <w:p>
             <w:pPr>
@@ -5256,11 +4923,9 @@
                 <w:numId w:val="9"/>
               </w:numPr>
             </w:pPr>
-            <w:proofErr w:type="spellStart"/>
-            <w:r>
-              <w:t>registeration</w:t>
-            </w:r>
-            <w:proofErr w:type="spellEnd"/>
+            <w:r>
+              <w:t>Registration</w:t>
+            </w:r>
           </w:p>
         </w:tc>
         <w:tc>
@@ -5445,49 +5110,6 @@
           </w:p>
         </w:tc>
       </w:tr>
-      <w:tr>
-        <w:trPr>
-          <w:cantSplit/>
-        </w:trPr>
-        <w:tc>
-          <w:tcPr>
-            <w:tcW w:w="2340" w:type="dxa"/>
-            <w:vAlign w:val="center"/>
-          </w:tcPr>
-          <w:p>
-            <w:pPr>
-              <w:pStyle w:val="TableText"/>
-              <w:numPr>
-                <w:ilvl w:val="0"/>
-                <w:numId w:val="9"/>
-              </w:numPr>
-            </w:pPr>
-          </w:p>
-        </w:tc>
-        <w:tc>
-          <w:tcPr>
-            <w:tcW w:w="3614" w:type="dxa"/>
-            <w:shd w:val="clear" w:color="auto" w:fill="FFFFFF"/>
-            <w:vAlign w:val="center"/>
-          </w:tcPr>
-          <w:p>
-            <w:pPr>
-              <w:pStyle w:val="TableText"/>
-            </w:pPr>
-          </w:p>
-        </w:tc>
-        <w:tc>
-          <w:tcPr>
-            <w:tcW w:w="3676" w:type="dxa"/>
-            <w:shd w:val="clear" w:color="auto" w:fill="FFFFFF"/>
-          </w:tcPr>
-          <w:p>
-            <w:pPr>
-              <w:pStyle w:val="TableText"/>
-            </w:pPr>
-          </w:p>
-        </w:tc>
-      </w:tr>
     </w:tbl>
     <w:p>
       <w:pPr>
@@ -5495,6 +5117,7 @@
       </w:pPr>
       <w:bookmarkStart w:id="9" w:name="_Toc133519919"/>
       <w:r>
+        <w:lastRenderedPageBreak/>
         <w:t xml:space="preserve">V. </w:t>
       </w:r>
       <w:r>
@@ -5592,7 +5215,10 @@
           <w:szCs w:val="32"/>
         </w:rPr>
       </w:pPr>
-      <w:r>
+    </w:p>
+    <w:p>
+      <w:pPr>
+        <w:jc w:val="center"/>
         <w:rPr>
           <w:b/>
           <w:bCs/>
@@ -5600,9 +5226,11 @@
           <w:sz w:val="32"/>
           <w:szCs w:val="32"/>
         </w:rPr>
-        <w:t>Sequence Diagrams</w:t>
-      </w:r>
-      <w:r>
+      </w:pPr>
+    </w:p>
+    <w:p>
+      <w:pPr>
+        <w:jc w:val="center"/>
         <w:rPr>
           <w:b/>
           <w:bCs/>
@@ -5610,6 +5238,109 @@
           <w:sz w:val="32"/>
           <w:szCs w:val="32"/>
         </w:rPr>
+      </w:pPr>
+    </w:p>
+    <w:p>
+      <w:pPr>
+        <w:jc w:val="center"/>
+        <w:rPr>
+          <w:b/>
+          <w:bCs/>
+          <w:color w:val="000000" w:themeColor="text1"/>
+          <w:sz w:val="32"/>
+          <w:szCs w:val="32"/>
+        </w:rPr>
+      </w:pPr>
+    </w:p>
+    <w:p>
+      <w:pPr>
+        <w:jc w:val="center"/>
+        <w:rPr>
+          <w:b/>
+          <w:bCs/>
+          <w:color w:val="000000" w:themeColor="text1"/>
+          <w:sz w:val="32"/>
+          <w:szCs w:val="32"/>
+        </w:rPr>
+      </w:pPr>
+    </w:p>
+    <w:p>
+      <w:pPr>
+        <w:jc w:val="center"/>
+        <w:rPr>
+          <w:b/>
+          <w:bCs/>
+          <w:color w:val="000000" w:themeColor="text1"/>
+          <w:sz w:val="32"/>
+          <w:szCs w:val="32"/>
+        </w:rPr>
+      </w:pPr>
+    </w:p>
+    <w:p>
+      <w:pPr>
+        <w:jc w:val="center"/>
+        <w:rPr>
+          <w:b/>
+          <w:bCs/>
+          <w:color w:val="000000" w:themeColor="text1"/>
+          <w:sz w:val="32"/>
+          <w:szCs w:val="32"/>
+        </w:rPr>
+      </w:pPr>
+    </w:p>
+    <w:p>
+      <w:pPr>
+        <w:jc w:val="center"/>
+        <w:rPr>
+          <w:b/>
+          <w:bCs/>
+          <w:color w:val="000000" w:themeColor="text1"/>
+          <w:sz w:val="32"/>
+          <w:szCs w:val="32"/>
+        </w:rPr>
+      </w:pPr>
+    </w:p>
+    <w:p>
+      <w:pPr>
+        <w:jc w:val="center"/>
+        <w:rPr>
+          <w:b/>
+          <w:bCs/>
+          <w:color w:val="000000" w:themeColor="text1"/>
+          <w:sz w:val="32"/>
+          <w:szCs w:val="32"/>
+        </w:rPr>
+      </w:pPr>
+    </w:p>
+    <w:p>
+      <w:pPr>
+        <w:jc w:val="center"/>
+        <w:rPr>
+          <w:b/>
+          <w:bCs/>
+          <w:color w:val="000000" w:themeColor="text1"/>
+          <w:sz w:val="32"/>
+          <w:szCs w:val="32"/>
+        </w:rPr>
+      </w:pPr>
+      <w:r>
+        <w:rPr>
+          <w:b/>
+          <w:bCs/>
+          <w:color w:val="000000" w:themeColor="text1"/>
+          <w:sz w:val="32"/>
+          <w:szCs w:val="32"/>
+        </w:rPr>
+        <w:t>Sequence Diagrams</w:t>
+      </w:r>
+      <w:r>
+        <w:rPr>
+          <w:b/>
+          <w:bCs/>
+          <w:color w:val="000000" w:themeColor="text1"/>
+          <w:sz w:val="32"/>
+          <w:szCs w:val="32"/>
+        </w:rPr>
         <w:t xml:space="preserve"> - Implementation</w:t>
       </w:r>
     </w:p>
@@ -5629,6 +5360,7 @@
           <w:noProof/>
           <w:color w:val="000000" w:themeColor="text1"/>
         </w:rPr>
+        <w:lastRenderedPageBreak/>
         <w:drawing>
           <wp:inline distT="0" distB="0" distL="0" distR="0" wp14:anchorId="3292EB8B" wp14:editId="6A4D577B">
             <wp:extent cx="5097780" cy="3664029"/>
@@ -5680,12 +5412,103 @@
           <w:color w:val="C00000"/>
         </w:rPr>
       </w:pPr>
-      <w:r>
+    </w:p>
+    <w:p>
+      <w:pPr>
         <w:rPr>
           <w:b/>
           <w:bCs/>
           <w:color w:val="C00000"/>
         </w:rPr>
+      </w:pPr>
+    </w:p>
+    <w:p>
+      <w:pPr>
+        <w:rPr>
+          <w:b/>
+          <w:bCs/>
+          <w:color w:val="C00000"/>
+        </w:rPr>
+      </w:pPr>
+    </w:p>
+    <w:p>
+      <w:pPr>
+        <w:rPr>
+          <w:b/>
+          <w:bCs/>
+          <w:color w:val="C00000"/>
+        </w:rPr>
+      </w:pPr>
+    </w:p>
+    <w:p>
+      <w:pPr>
+        <w:rPr>
+          <w:b/>
+          <w:bCs/>
+          <w:color w:val="C00000"/>
+        </w:rPr>
+      </w:pPr>
+    </w:p>
+    <w:p>
+      <w:pPr>
+        <w:rPr>
+          <w:b/>
+          <w:bCs/>
+          <w:color w:val="C00000"/>
+        </w:rPr>
+      </w:pPr>
+    </w:p>
+    <w:p>
+      <w:pPr>
+        <w:rPr>
+          <w:b/>
+          <w:bCs/>
+          <w:color w:val="C00000"/>
+        </w:rPr>
+      </w:pPr>
+    </w:p>
+    <w:p>
+      <w:pPr>
+        <w:rPr>
+          <w:b/>
+          <w:bCs/>
+          <w:color w:val="C00000"/>
+        </w:rPr>
+      </w:pPr>
+    </w:p>
+    <w:p>
+      <w:pPr>
+        <w:rPr>
+          <w:b/>
+          <w:bCs/>
+          <w:color w:val="C00000"/>
+        </w:rPr>
+      </w:pPr>
+    </w:p>
+    <w:p>
+      <w:pPr>
+        <w:rPr>
+          <w:b/>
+          <w:bCs/>
+          <w:color w:val="C00000"/>
+        </w:rPr>
+      </w:pPr>
+    </w:p>
+    <w:p>
+      <w:pPr>
+        <w:rPr>
+          <w:b/>
+          <w:bCs/>
+          <w:color w:val="C00000"/>
+        </w:rPr>
+      </w:pPr>
+      <w:r>
+        <w:rPr>
+          <w:b/>
+          <w:bCs/>
+          <w:color w:val="C00000"/>
+        </w:rPr>
+        <w:lastRenderedPageBreak/>
         <w:t>Adding items to cart</w:t>
       </w:r>
     </w:p>
@@ -5759,12 +5582,85 @@
           <w:color w:val="C00000"/>
         </w:rPr>
       </w:pPr>
-      <w:r>
+    </w:p>
+    <w:p>
+      <w:pPr>
         <w:rPr>
           <w:b/>
           <w:bCs/>
           <w:color w:val="C00000"/>
         </w:rPr>
+      </w:pPr>
+    </w:p>
+    <w:p>
+      <w:pPr>
+        <w:rPr>
+          <w:b/>
+          <w:bCs/>
+          <w:color w:val="C00000"/>
+        </w:rPr>
+      </w:pPr>
+    </w:p>
+    <w:p>
+      <w:pPr>
+        <w:rPr>
+          <w:b/>
+          <w:bCs/>
+          <w:color w:val="C00000"/>
+        </w:rPr>
+      </w:pPr>
+    </w:p>
+    <w:p>
+      <w:pPr>
+        <w:rPr>
+          <w:b/>
+          <w:bCs/>
+          <w:color w:val="C00000"/>
+        </w:rPr>
+      </w:pPr>
+    </w:p>
+    <w:p>
+      <w:pPr>
+        <w:rPr>
+          <w:b/>
+          <w:bCs/>
+          <w:color w:val="C00000"/>
+        </w:rPr>
+      </w:pPr>
+    </w:p>
+    <w:p>
+      <w:pPr>
+        <w:rPr>
+          <w:b/>
+          <w:bCs/>
+          <w:color w:val="C00000"/>
+        </w:rPr>
+      </w:pPr>
+    </w:p>
+    <w:p>
+      <w:pPr>
+        <w:rPr>
+          <w:b/>
+          <w:bCs/>
+          <w:color w:val="C00000"/>
+        </w:rPr>
+      </w:pPr>
+    </w:p>
+    <w:p>
+      <w:pPr>
+        <w:rPr>
+          <w:b/>
+          <w:bCs/>
+          <w:color w:val="C00000"/>
+        </w:rPr>
+      </w:pPr>
+      <w:r>
+        <w:rPr>
+          <w:b/>
+          <w:bCs/>
+          <w:color w:val="C00000"/>
+        </w:rPr>
+        <w:lastRenderedPageBreak/>
         <w:t>Adding items to cart</w:t>
       </w:r>
     </w:p>
@@ -5888,11 +5784,7 @@
         <w:pStyle w:val="Heading1"/>
       </w:pPr>
     </w:p>
-    <w:p>
-      <w:pPr>
-        <w:pStyle w:val="Heading1"/>
-      </w:pPr>
-    </w:p>
+    <w:p/>
     <w:p>
       <w:pPr>
         <w:pStyle w:val="Heading1"/>
@@ -5919,6 +5811,7 @@
           <w:szCs w:val="30"/>
           <w:u w:val="single"/>
         </w:rPr>
+        <w:lastRenderedPageBreak/>
         <w:t>Yusuf Elsayed Abdelrahman Badr – 20210502 – Individual BONUS</w:t>
       </w:r>
     </w:p>
@@ -6198,111 +6091,6 @@
       <w:pPr>
         <w:pStyle w:val="Heading1"/>
       </w:pPr>
-    </w:p>
-    <w:p>
-      <w:pPr>
-        <w:pStyle w:val="Heading1"/>
-      </w:pPr>
-    </w:p>
-    <w:p>
-      <w:pPr>
-        <w:pStyle w:val="Heading1"/>
-      </w:pPr>
-    </w:p>
-    <w:p>
-      <w:pPr>
-        <w:pStyle w:val="Heading1"/>
-      </w:pPr>
-    </w:p>
-    <w:p>
-      <w:pPr>
-        <w:pStyle w:val="Heading1"/>
-      </w:pPr>
-    </w:p>
-    <w:p>
-      <w:pPr>
-        <w:pStyle w:val="Heading1"/>
-      </w:pPr>
-    </w:p>
-    <w:p>
-      <w:pPr>
-        <w:pStyle w:val="Heading1"/>
-      </w:pPr>
-    </w:p>
-    <w:p>
-      <w:pPr>
-        <w:pStyle w:val="Heading1"/>
-      </w:pPr>
-    </w:p>
-    <w:p>
-      <w:pPr>
-        <w:pStyle w:val="Heading1"/>
-      </w:pPr>
-    </w:p>
-    <w:p>
-      <w:pPr>
-        <w:pStyle w:val="Heading1"/>
-      </w:pPr>
-    </w:p>
-    <w:p>
-      <w:pPr>
-        <w:pStyle w:val="Heading1"/>
-      </w:pPr>
-    </w:p>
-    <w:p>
-      <w:pPr>
-        <w:pStyle w:val="Heading1"/>
-      </w:pPr>
-    </w:p>
-    <w:p>
-      <w:pPr>
-        <w:pStyle w:val="Heading1"/>
-      </w:pPr>
-    </w:p>
-    <w:p>
-      <w:pPr>
-        <w:pStyle w:val="Heading1"/>
-      </w:pPr>
-    </w:p>
-    <w:p>
-      <w:pPr>
-        <w:pStyle w:val="Heading1"/>
-      </w:pPr>
-    </w:p>
-    <w:p>
-      <w:pPr>
-        <w:pStyle w:val="Heading1"/>
-      </w:pPr>
-    </w:p>
-    <w:p>
-      <w:pPr>
-        <w:pStyle w:val="Heading1"/>
-      </w:pPr>
-    </w:p>
-    <w:p>
-      <w:pPr>
-        <w:pStyle w:val="Heading1"/>
-      </w:pPr>
-    </w:p>
-    <w:p>
-      <w:pPr>
-        <w:pStyle w:val="Heading1"/>
-      </w:pPr>
-    </w:p>
-    <w:p>
-      <w:pPr>
-        <w:pStyle w:val="Heading1"/>
-      </w:pPr>
-    </w:p>
-    <w:p>
-      <w:pPr>
-        <w:pStyle w:val="Heading1"/>
-      </w:pPr>
-    </w:p>
-    <w:p>
-      <w:pPr>
-        <w:pStyle w:val="Heading1"/>
-      </w:pPr>
       <w:r>
         <w:t>Ownership Report</w:t>
       </w:r>
@@ -6311,111 +6099,15 @@
     <w:p>
       <w:pPr>
         <w:pStyle w:val="ListParagraph"/>
-        <w:numPr>
-          <w:ilvl w:val="0"/>
-          <w:numId w:val="2"/>
-        </w:numPr>
+        <w:spacing w:after="60"/>
+        <w:ind w:left="714"/>
+        <w:contextualSpacing w:val="0"/>
         <w:rPr>
           <w:b/>
           <w:bCs/>
           <w:color w:val="C00000"/>
         </w:rPr>
       </w:pPr>
-      <w:r>
-        <w:rPr>
-          <w:b/>
-          <w:bCs/>
-          <w:color w:val="C00000"/>
-        </w:rPr>
-        <w:t>Remove the following notes and any red notes</w:t>
-      </w:r>
-    </w:p>
-    <w:p>
-      <w:pPr>
-        <w:pStyle w:val="ListParagraph"/>
-        <w:numPr>
-          <w:ilvl w:val="0"/>
-          <w:numId w:val="2"/>
-        </w:numPr>
-        <w:rPr>
-          <w:b/>
-          <w:bCs/>
-          <w:color w:val="C00000"/>
-        </w:rPr>
-      </w:pPr>
-      <w:r>
-        <w:rPr>
-          <w:b/>
-          <w:bCs/>
-          <w:color w:val="C00000"/>
-        </w:rPr>
-        <w:t>For every item in this document, write the owners</w:t>
-      </w:r>
-      <w:r>
-        <w:rPr>
-          <w:b/>
-          <w:bCs/>
-          <w:color w:val="C00000"/>
-        </w:rPr>
-        <w:t>.</w:t>
-      </w:r>
-      <w:r>
-        <w:rPr>
-          <w:b/>
-          <w:bCs/>
-          <w:color w:val="C00000"/>
-        </w:rPr>
-        <w:t xml:space="preserve"> If someone is owner of som</w:t>
-      </w:r>
-      <w:r>
-        <w:rPr>
-          <w:b/>
-          <w:bCs/>
-          <w:color w:val="C00000"/>
-        </w:rPr>
-        <w:t>ething, s/he understands it 100</w:t>
-      </w:r>
-      <w:r>
-        <w:rPr>
-          <w:b/>
-          <w:bCs/>
-          <w:color w:val="C00000"/>
-        </w:rPr>
-        <w:t>%</w:t>
-      </w:r>
-      <w:r>
-        <w:rPr>
-          <w:b/>
-          <w:bCs/>
-          <w:color w:val="C00000"/>
-        </w:rPr>
-        <w:t>.</w:t>
-      </w:r>
-    </w:p>
-    <w:p>
-      <w:pPr>
-        <w:pStyle w:val="ListParagraph"/>
-        <w:numPr>
-          <w:ilvl w:val="0"/>
-          <w:numId w:val="2"/>
-        </w:numPr>
-        <w:spacing w:after="60"/>
-        <w:ind w:left="714" w:hanging="357"/>
-        <w:contextualSpacing w:val="0"/>
-        <w:rPr>
-          <w:b/>
-          <w:bCs/>
-          <w:color w:val="C00000"/>
-        </w:rPr>
-      </w:pPr>
-      <w:r>
-        <w:rPr>
-          <w:b/>
-          <w:bCs/>
-          <w:color w:val="C00000"/>
-        </w:rPr>
-        <w:t>Team leader must verify the table with the team members.</w:t>
-      </w:r>
     </w:p>
     <w:tbl>
       <w:tblPr>
@@ -6510,18 +6202,10 @@
             </w:r>
             <w:proofErr w:type="spellEnd"/>
             <w:r>
-              <w:t xml:space="preserve"> Sequence Diagram + Classes: </w:t>
-            </w:r>
-            <w:r>
-              <w:t xml:space="preserve">Item + Inventory + </w:t>
-            </w:r>
-            <w:proofErr w:type="spellStart"/>
-            <w:r>
-              <w:t>ShoppingCart</w:t>
-            </w:r>
-            <w:proofErr w:type="spellEnd"/>
-            <w:r>
-              <w:t xml:space="preserve"> + Order</w:t>
+              <w:t xml:space="preserve"> Sequence Diagram +</w:t>
+            </w:r>
+            <w:r>
+              <w:t xml:space="preserve"> Part of Implementation + BONUS TASK</w:t>
             </w:r>
           </w:p>
         </w:tc>
@@ -6545,6 +6229,9 @@
             <w:pPr>
               <w:spacing w:after="0" w:line="240" w:lineRule="auto"/>
             </w:pPr>
+            <w:r>
+              <w:t>ALL Sequence Diagrams + Part of implementation</w:t>
+            </w:r>
           </w:p>
         </w:tc>
         <w:tc>
@@ -6555,10 +6242,23 @@
             <w:pPr>
               <w:spacing w:after="0" w:line="240" w:lineRule="auto"/>
               <w:rPr>
-                <w:i/>
-                <w:iCs/>
+                <w:lang w:val="en-GB" w:bidi="ar-EG"/>
               </w:rPr>
             </w:pPr>
+            <w:proofErr w:type="spellStart"/>
+            <w:r>
+              <w:rPr>
+                <w:lang w:val="en-GB" w:bidi="ar-EG"/>
+              </w:rPr>
+              <w:t>Aliudin</w:t>
+            </w:r>
+            <w:proofErr w:type="spellEnd"/>
+            <w:r>
+              <w:rPr>
+                <w:lang w:val="en-GB" w:bidi="ar-EG"/>
+              </w:rPr>
+              <w:t xml:space="preserve"> Mohammed</w:t>
+            </w:r>
           </w:p>
         </w:tc>
       </w:tr>
@@ -6571,6 +6271,9 @@
             <w:pPr>
               <w:spacing w:after="0" w:line="240" w:lineRule="auto"/>
             </w:pPr>
+            <w:r>
+              <w:t xml:space="preserve">State Diagram + Architecture Diagram + Part of Implementation </w:t>
+            </w:r>
           </w:p>
         </w:tc>
         <w:tc>
@@ -6580,11 +6283,10 @@
           <w:p>
             <w:pPr>
               <w:spacing w:after="0" w:line="240" w:lineRule="auto"/>
-              <w:rPr>
-                <w:i/>
-                <w:iCs/>
-              </w:rPr>
             </w:pPr>
+            <w:r>
+              <w:t>Osama Maher</w:t>
+            </w:r>
           </w:p>
         </w:tc>
       </w:tr>

</xml_diff>